<commit_message>
First draft of LV version. Missing: testimonials in LV, registration form in LV, check of LV translation.
</commit_message>
<xml_diff>
--- a/course_desc_text/02_course_desc_EN.docx
+++ b/course_desc_text/02_course_desc_EN.docx
@@ -178,7 +178,19 @@
           <w:szCs w:val="24"/>
           <w:lang w:eastAsia="en-GB"/>
         </w:rPr>
-        <w:t>You will learn:</w:t>
+        <w:t>You will learn</w:t>
+      </w:r>
+      <w:bookmarkStart w:id="0" w:name="_GoBack"/>
+      <w:bookmarkEnd w:id="0"/>
+      <w:r>
+        <w:rPr>
+          <w:rFonts w:ascii="Times New Roman" w:eastAsia="Times New Roman" w:hAnsi="Times New Roman" w:cs="Times New Roman"/>
+          <w:color w:val="333333"/>
+          <w:sz w:val="24"/>
+          <w:szCs w:val="24"/>
+          <w:lang w:eastAsia="en-GB"/>
+        </w:rPr>
+        <w:t>:</w:t>
       </w:r>
     </w:p>
     <w:p>
@@ -456,7 +468,7 @@
         </w:rPr>
         <w:t xml:space="preserve">Automate </w:t>
       </w:r>
-      <w:ins w:id="0" w:author="Dmitrijs Kašs" w:date="2020-03-06T00:06:00Z">
+      <w:ins w:id="1" w:author="Dmitrijs Kašs" w:date="2020-03-06T00:06:00Z">
         <w:r>
           <w:rPr>
             <w:rFonts w:ascii="Times New Roman" w:eastAsia="Times New Roman" w:hAnsi="Times New Roman" w:cs="Times New Roman"/>
@@ -494,7 +506,7 @@
           <w:lang w:eastAsia="en-GB"/>
         </w:rPr>
       </w:pPr>
-      <w:del w:id="1" w:author="Dmitrijs Kašs" w:date="2020-03-06T00:08:00Z">
+      <w:del w:id="2" w:author="Dmitrijs Kašs" w:date="2020-03-06T00:08:00Z">
         <w:r>
           <w:rPr>
             <w:rFonts w:ascii="Times New Roman" w:eastAsia="Times New Roman" w:hAnsi="Times New Roman" w:cs="Times New Roman"/>
@@ -597,7 +609,7 @@
           <w:delText xml:space="preserve"> a causal relationship.</w:delText>
         </w:r>
       </w:del>
-      <w:ins w:id="2" w:author="Dmitrijs Kašs" w:date="2020-03-06T00:07:00Z">
+      <w:ins w:id="3" w:author="Dmitrijs Kašs" w:date="2020-03-06T00:07:00Z">
         <w:r>
           <w:rPr>
             <w:rFonts w:ascii="Times New Roman" w:eastAsia="Times New Roman" w:hAnsi="Times New Roman" w:cs="Times New Roman"/>
@@ -609,7 +621,7 @@
           <w:t>Increase con</w:t>
         </w:r>
       </w:ins>
-      <w:ins w:id="3" w:author="Dmitrijs Kašs" w:date="2020-03-06T00:08:00Z">
+      <w:ins w:id="4" w:author="Dmitrijs Kašs" w:date="2020-03-06T00:08:00Z">
         <w:r>
           <w:rPr>
             <w:rFonts w:ascii="Times New Roman" w:eastAsia="Times New Roman" w:hAnsi="Times New Roman" w:cs="Times New Roman"/>
@@ -822,7 +834,7 @@
                 <w:lang w:eastAsia="en-GB"/>
               </w:rPr>
             </w:pPr>
-            <w:del w:id="4" w:author="Dmitrijs Kašs" w:date="2020-03-06T16:18:00Z">
+            <w:del w:id="5" w:author="Dmitrijs Kašs" w:date="2020-03-06T16:18:00Z">
               <w:r>
                 <w:rPr>
                   <w:rFonts w:ascii="Times New Roman" w:eastAsia="Times New Roman" w:hAnsi="Times New Roman" w:cs="Times New Roman"/>
@@ -878,7 +890,7 @@
                 <w:lang w:eastAsia="en-GB"/>
               </w:rPr>
             </w:pPr>
-            <w:del w:id="5" w:author="Dmitrijs Kašs" w:date="2020-03-06T16:18:00Z">
+            <w:del w:id="6" w:author="Dmitrijs Kašs" w:date="2020-03-06T16:18:00Z">
               <w:r>
                 <w:rPr>
                   <w:rFonts w:ascii="Times New Roman" w:eastAsia="Times New Roman" w:hAnsi="Times New Roman" w:cs="Times New Roman"/>
@@ -1514,7 +1526,7 @@
       <w:pPr>
         <w:spacing w:before="225" w:after="375" w:line="240" w:lineRule="auto"/>
         <w:rPr>
-          <w:ins w:id="6" w:author="Dmitrijs Kašs" w:date="2020-03-06T16:19:00Z"/>
+          <w:ins w:id="7" w:author="Dmitrijs Kašs" w:date="2020-03-06T16:19:00Z"/>
           <w:rFonts w:ascii="Times New Roman" w:eastAsia="Times New Roman" w:hAnsi="Times New Roman" w:cs="Times New Roman"/>
           <w:color w:val="333333"/>
           <w:sz w:val="24"/>
@@ -1627,7 +1639,7 @@
       <w:pPr>
         <w:spacing w:before="225" w:after="375" w:line="240" w:lineRule="auto"/>
         <w:rPr>
-          <w:ins w:id="7" w:author="Dmitrijs Kašs" w:date="2020-03-06T16:19:00Z"/>
+          <w:ins w:id="8" w:author="Dmitrijs Kašs" w:date="2020-03-06T16:19:00Z"/>
           <w:rFonts w:ascii="Times New Roman" w:eastAsia="Times New Roman" w:hAnsi="Times New Roman" w:cs="Times New Roman"/>
           <w:color w:val="333333"/>
           <w:sz w:val="24"/>
@@ -1647,7 +1659,7 @@
           <w:lang w:eastAsia="en-GB"/>
         </w:rPr>
       </w:pPr>
-      <w:ins w:id="8" w:author="Dmitrijs Kašs" w:date="2020-03-06T16:19:00Z">
+      <w:ins w:id="9" w:author="Dmitrijs Kašs" w:date="2020-03-06T16:19:00Z">
         <w:r>
           <w:rPr>
             <w:rFonts w:ascii="Times New Roman" w:eastAsia="Times New Roman" w:hAnsi="Times New Roman" w:cs="Times New Roman"/>
@@ -1668,8 +1680,6 @@
           </w:rPr>
           <w:t xml:space="preserve"> below all current content</w:t>
         </w:r>
-        <w:bookmarkStart w:id="9" w:name="_GoBack"/>
-        <w:bookmarkEnd w:id="9"/>
         <w:r>
           <w:rPr>
             <w:rFonts w:ascii="Times New Roman" w:eastAsia="Times New Roman" w:hAnsi="Times New Roman" w:cs="Times New Roman"/>
@@ -2701,9 +2711,6 @@
 
 <file path=word/people.xml><?xml version="1.0" encoding="utf-8"?>
 <w15:people xmlns:wpc="http://schemas.microsoft.com/office/word/2010/wordprocessingCanvas" xmlns:cx="http://schemas.microsoft.com/office/drawing/2014/chartex" xmlns:cx1="http://schemas.microsoft.com/office/drawing/2015/9/8/chartex" xmlns:cx2="http://schemas.microsoft.com/office/drawing/2015/10/21/chartex" xmlns:cx3="http://schemas.microsoft.com/office/drawing/2016/5/9/chartex" xmlns:cx4="http://schemas.microsoft.com/office/drawing/2016/5/10/chartex" xmlns:cx5="http://schemas.microsoft.com/office/drawing/2016/5/11/chartex" xmlns:cx6="http://schemas.microsoft.com/office/drawing/2016/5/12/chartex" xmlns:cx7="http://schemas.microsoft.com/office/drawing/2016/5/13/chartex" xmlns:cx8="http://schemas.microsoft.com/office/drawing/2016/5/14/chartex" xmlns:mc="http://schemas.openxmlformats.org/markup-compatibility/2006" xmlns:aink="http://schemas.microsoft.com/office/drawing/2016/ink" xmlns:am3d="http://schemas.microsoft.com/office/drawing/2017/model3d" xmlns:o="urn:schemas-microsoft-com:office:office" xmlns:r="http://schemas.openxmlformats.org/officeDocument/2006/relationships" xmlns:m="http://schemas.openxmlformats.org/officeDocument/2006/math" xmlns:v="urn:schemas-microsoft-com:vml" xmlns:wp14="http://schemas.microsoft.com/office/word/2010/wordprocessingDrawing" xmlns:wp="http://schemas.openxmlformats.org/drawingml/2006/wordprocessingDrawing" xmlns:w10="urn:schemas-microsoft-com:office:word" xmlns:w="http://schemas.openxmlformats.org/wordprocessingml/2006/main" xmlns:w14="http://schemas.microsoft.com/office/word/2010/wordml" xmlns:w15="http://schemas.microsoft.com/office/word/2012/wordml" xmlns:w16cex="http://schemas.microsoft.com/office/word/2018/wordml/cex" xmlns:w16cid="http://schemas.microsoft.com/office/word/2016/wordml/cid" xmlns:w16="http://schemas.microsoft.com/office/word/2018/wordml" xmlns:w16se="http://schemas.microsoft.com/office/word/2015/wordml/symex" xmlns:wpg="http://schemas.microsoft.com/office/word/2010/wordprocessingGroup" xmlns:wpi="http://schemas.microsoft.com/office/word/2010/wordprocessingInk" xmlns:wne="http://schemas.microsoft.com/office/word/2006/wordml" xmlns:wps="http://schemas.microsoft.com/office/word/2010/wordprocessingShape" mc:Ignorable="w14 w15 w16se w16cid w16 w16cex wp14">
-  <w15:person w15:author="Dmitrijs Kašs">
-    <w15:presenceInfo w15:providerId="AD" w15:userId="S::dmitrijs.kass@creamfinance.com::10298fef-2e5c-4485-8842-ad5257d1676d"/>
-  </w15:person>
   <w15:person w15:author="Dmitrijs Kašs">
     <w15:presenceInfo w15:providerId="AD" w15:userId="S::dmitrijs.kass@creamfinance.com::10298fef-2e5c-4485-8842-ad5257d1676d"/>
   </w15:person>
@@ -3666,7 +3673,7 @@
 </file>
 
 <file path=customXml/itemProps1.xml><?xml version="1.0" encoding="utf-8"?>
-<ds:datastoreItem xmlns:ds="http://schemas.openxmlformats.org/officeDocument/2006/customXml" ds:itemID="{4E1F486E-C8D3-463F-8AFE-024F2FD0BC1A}">
+<ds:datastoreItem xmlns:ds="http://schemas.openxmlformats.org/officeDocument/2006/customXml" ds:itemID="{245B664D-FF01-42A6-B664-91EFF3B80C43}">
   <ds:schemaRefs>
     <ds:schemaRef ds:uri="http://schemas.openxmlformats.org/officeDocument/2006/bibliography"/>
   </ds:schemaRefs>

</xml_diff>

<commit_message>
Updated after the 2nd round of LV review. Updated "Skills".
</commit_message>
<xml_diff>
--- a/course_desc_text/02_course_desc_EN.docx
+++ b/course_desc_text/02_course_desc_EN.docx
@@ -42,30 +42,48 @@
           <w:lang w:eastAsia="en-GB"/>
         </w:rPr>
       </w:pPr>
-      <w:r>
-        <w:rPr>
-          <w:rFonts w:ascii="Times New Roman" w:eastAsia="Times New Roman" w:hAnsi="Times New Roman" w:cs="Times New Roman"/>
-          <w:b/>
-          <w:bCs/>
-          <w:color w:val="333333"/>
-          <w:sz w:val="24"/>
-          <w:szCs w:val="24"/>
-          <w:lang w:eastAsia="en-GB"/>
-        </w:rPr>
-        <w:t>15-17, April and 20-22, May</w:t>
-      </w:r>
-      <w:r>
-        <w:rPr>
-          <w:rFonts w:ascii="Times New Roman" w:eastAsia="Times New Roman" w:hAnsi="Times New Roman" w:cs="Times New Roman"/>
-          <w:b/>
-          <w:bCs/>
-          <w:color w:val="333333"/>
-          <w:sz w:val="24"/>
-          <w:szCs w:val="24"/>
-          <w:lang w:eastAsia="en-GB"/>
-        </w:rPr>
-        <w:br/>
-      </w:r>
+      <w:ins w:id="0" w:author="Dmitrijs Kašs" w:date="2020-03-10T16:54:00Z">
+        <w:r>
+          <w:rPr>
+            <w:rFonts w:ascii="Times New Roman" w:eastAsia="Times New Roman" w:hAnsi="Times New Roman" w:cs="Times New Roman"/>
+            <w:b/>
+            <w:bCs/>
+            <w:color w:val="333333"/>
+            <w:sz w:val="24"/>
+            <w:szCs w:val="24"/>
+            <w:lang w:eastAsia="en-GB"/>
+          </w:rPr>
+          <w:t>4-6, May and 20-22, May</w:t>
+        </w:r>
+      </w:ins>
+      <w:bookmarkStart w:id="1" w:name="_GoBack"/>
+      <w:bookmarkEnd w:id="1"/>
+      <w:del w:id="2" w:author="Dmitrijs Kašs" w:date="2020-03-10T16:54:00Z">
+        <w:r>
+          <w:rPr>
+            <w:rFonts w:ascii="Times New Roman" w:eastAsia="Times New Roman" w:hAnsi="Times New Roman" w:cs="Times New Roman"/>
+            <w:b/>
+            <w:bCs/>
+            <w:color w:val="333333"/>
+            <w:sz w:val="24"/>
+            <w:szCs w:val="24"/>
+            <w:lang w:eastAsia="en-GB"/>
+          </w:rPr>
+          <w:delText>15-17, April and 20-22, May</w:delText>
+        </w:r>
+        <w:r>
+          <w:rPr>
+            <w:rFonts w:ascii="Times New Roman" w:eastAsia="Times New Roman" w:hAnsi="Times New Roman" w:cs="Times New Roman"/>
+            <w:b/>
+            <w:bCs/>
+            <w:color w:val="333333"/>
+            <w:sz w:val="24"/>
+            <w:szCs w:val="24"/>
+            <w:lang w:eastAsia="en-GB"/>
+          </w:rPr>
+          <w:br/>
+        </w:r>
+      </w:del>
     </w:p>
     <w:p>
       <w:pPr>
@@ -178,19 +196,7 @@
           <w:szCs w:val="24"/>
           <w:lang w:eastAsia="en-GB"/>
         </w:rPr>
-        <w:t>You will learn</w:t>
-      </w:r>
-      <w:bookmarkStart w:id="0" w:name="_GoBack"/>
-      <w:bookmarkEnd w:id="0"/>
-      <w:r>
-        <w:rPr>
-          <w:rFonts w:ascii="Times New Roman" w:eastAsia="Times New Roman" w:hAnsi="Times New Roman" w:cs="Times New Roman"/>
-          <w:color w:val="333333"/>
-          <w:sz w:val="24"/>
-          <w:szCs w:val="24"/>
-          <w:lang w:eastAsia="en-GB"/>
-        </w:rPr>
-        <w:t>:</w:t>
+        <w:t>You will learn:</w:t>
       </w:r>
     </w:p>
     <w:p>
@@ -468,7 +474,7 @@
         </w:rPr>
         <w:t xml:space="preserve">Automate </w:t>
       </w:r>
-      <w:ins w:id="1" w:author="Dmitrijs Kašs" w:date="2020-03-06T00:06:00Z">
+      <w:ins w:id="3" w:author="Dmitrijs Kašs" w:date="2020-03-06T00:06:00Z">
         <w:r>
           <w:rPr>
             <w:rFonts w:ascii="Times New Roman" w:eastAsia="Times New Roman" w:hAnsi="Times New Roman" w:cs="Times New Roman"/>
@@ -506,7 +512,7 @@
           <w:lang w:eastAsia="en-GB"/>
         </w:rPr>
       </w:pPr>
-      <w:del w:id="2" w:author="Dmitrijs Kašs" w:date="2020-03-06T00:08:00Z">
+      <w:del w:id="4" w:author="Dmitrijs Kašs" w:date="2020-03-06T00:08:00Z">
         <w:r>
           <w:rPr>
             <w:rFonts w:ascii="Times New Roman" w:eastAsia="Times New Roman" w:hAnsi="Times New Roman" w:cs="Times New Roman"/>
@@ -609,7 +615,7 @@
           <w:delText xml:space="preserve"> a causal relationship.</w:delText>
         </w:r>
       </w:del>
-      <w:ins w:id="3" w:author="Dmitrijs Kašs" w:date="2020-03-06T00:07:00Z">
+      <w:ins w:id="5" w:author="Dmitrijs Kašs" w:date="2020-03-06T00:07:00Z">
         <w:r>
           <w:rPr>
             <w:rFonts w:ascii="Times New Roman" w:eastAsia="Times New Roman" w:hAnsi="Times New Roman" w:cs="Times New Roman"/>
@@ -621,7 +627,7 @@
           <w:t>Increase con</w:t>
         </w:r>
       </w:ins>
-      <w:ins w:id="4" w:author="Dmitrijs Kašs" w:date="2020-03-06T00:08:00Z">
+      <w:ins w:id="6" w:author="Dmitrijs Kašs" w:date="2020-03-06T00:08:00Z">
         <w:r>
           <w:rPr>
             <w:rFonts w:ascii="Times New Roman" w:eastAsia="Times New Roman" w:hAnsi="Times New Roman" w:cs="Times New Roman"/>
@@ -798,7 +804,53 @@
                 <w:szCs w:val="24"/>
                 <w:lang w:eastAsia="en-GB"/>
               </w:rPr>
-              <w:t>Analysts using high volumes of data to arrive at useful business conclusions.</w:t>
+              <w:t xml:space="preserve">Analysts using high volumes of data to arrive at </w:t>
+            </w:r>
+            <w:ins w:id="7" w:author="Dmitrijs Kašs" w:date="2020-03-10T15:30:00Z">
+              <w:r>
+                <w:rPr>
+                  <w:rFonts w:ascii="Times New Roman" w:eastAsia="Times New Roman" w:hAnsi="Times New Roman" w:cs="Times New Roman"/>
+                  <w:color w:val="333333"/>
+                  <w:sz w:val="24"/>
+                  <w:szCs w:val="24"/>
+                  <w:lang w:eastAsia="en-GB"/>
+                </w:rPr>
+                <w:t>value-adding</w:t>
+              </w:r>
+            </w:ins>
+            <w:del w:id="8" w:author="Dmitrijs Kašs" w:date="2020-03-10T15:30:00Z">
+              <w:r>
+                <w:rPr>
+                  <w:rFonts w:ascii="Times New Roman" w:eastAsia="Times New Roman" w:hAnsi="Times New Roman" w:cs="Times New Roman"/>
+                  <w:color w:val="333333"/>
+                  <w:sz w:val="24"/>
+                  <w:szCs w:val="24"/>
+                  <w:lang w:eastAsia="en-GB"/>
+                </w:rPr>
+                <w:delText xml:space="preserve">useful </w:delText>
+              </w:r>
+            </w:del>
+            <w:ins w:id="9" w:author="Dmitrijs Kašs" w:date="2020-03-10T15:30:00Z">
+              <w:r>
+                <w:rPr>
+                  <w:rFonts w:ascii="Times New Roman" w:eastAsia="Times New Roman" w:hAnsi="Times New Roman" w:cs="Times New Roman"/>
+                  <w:color w:val="333333"/>
+                  <w:sz w:val="24"/>
+                  <w:szCs w:val="24"/>
+                  <w:lang w:eastAsia="en-GB"/>
+                </w:rPr>
+                <w:t xml:space="preserve"> </w:t>
+              </w:r>
+            </w:ins>
+            <w:r>
+              <w:rPr>
+                <w:rFonts w:ascii="Times New Roman" w:eastAsia="Times New Roman" w:hAnsi="Times New Roman" w:cs="Times New Roman"/>
+                <w:color w:val="333333"/>
+                <w:sz w:val="24"/>
+                <w:szCs w:val="24"/>
+                <w:lang w:eastAsia="en-GB"/>
+              </w:rPr>
+              <w:t>business conclusions.</w:t>
             </w:r>
           </w:p>
         </w:tc>
@@ -834,7 +886,7 @@
                 <w:lang w:eastAsia="en-GB"/>
               </w:rPr>
             </w:pPr>
-            <w:del w:id="5" w:author="Dmitrijs Kašs" w:date="2020-03-06T16:18:00Z">
+            <w:del w:id="10" w:author="Dmitrijs Kašs" w:date="2020-03-06T16:18:00Z">
               <w:r>
                 <w:rPr>
                   <w:rFonts w:ascii="Times New Roman" w:eastAsia="Times New Roman" w:hAnsi="Times New Roman" w:cs="Times New Roman"/>
@@ -890,7 +942,7 @@
                 <w:lang w:eastAsia="en-GB"/>
               </w:rPr>
             </w:pPr>
-            <w:del w:id="6" w:author="Dmitrijs Kašs" w:date="2020-03-06T16:18:00Z">
+            <w:del w:id="11" w:author="Dmitrijs Kašs" w:date="2020-03-06T16:18:00Z">
               <w:r>
                 <w:rPr>
                   <w:rFonts w:ascii="Times New Roman" w:eastAsia="Times New Roman" w:hAnsi="Times New Roman" w:cs="Times New Roman"/>
@@ -1526,7 +1578,7 @@
       <w:pPr>
         <w:spacing w:before="225" w:after="375" w:line="240" w:lineRule="auto"/>
         <w:rPr>
-          <w:ins w:id="7" w:author="Dmitrijs Kašs" w:date="2020-03-06T16:19:00Z"/>
+          <w:ins w:id="12" w:author="Dmitrijs Kašs" w:date="2020-03-06T16:19:00Z"/>
           <w:rFonts w:ascii="Times New Roman" w:eastAsia="Times New Roman" w:hAnsi="Times New Roman" w:cs="Times New Roman"/>
           <w:color w:val="333333"/>
           <w:sz w:val="24"/>
@@ -1639,7 +1691,7 @@
       <w:pPr>
         <w:spacing w:before="225" w:after="375" w:line="240" w:lineRule="auto"/>
         <w:rPr>
-          <w:ins w:id="8" w:author="Dmitrijs Kašs" w:date="2020-03-06T16:19:00Z"/>
+          <w:ins w:id="13" w:author="Dmitrijs Kašs" w:date="2020-03-06T16:19:00Z"/>
           <w:rFonts w:ascii="Times New Roman" w:eastAsia="Times New Roman" w:hAnsi="Times New Roman" w:cs="Times New Roman"/>
           <w:color w:val="333333"/>
           <w:sz w:val="24"/>
@@ -1659,7 +1711,7 @@
           <w:lang w:eastAsia="en-GB"/>
         </w:rPr>
       </w:pPr>
-      <w:ins w:id="9" w:author="Dmitrijs Kašs" w:date="2020-03-06T16:19:00Z">
+      <w:ins w:id="14" w:author="Dmitrijs Kašs" w:date="2020-03-06T16:19:00Z">
         <w:r>
           <w:rPr>
             <w:rFonts w:ascii="Times New Roman" w:eastAsia="Times New Roman" w:hAnsi="Times New Roman" w:cs="Times New Roman"/>
@@ -1696,6 +1748,7 @@
       <w:pPr>
         <w:spacing w:before="225" w:after="375" w:line="240" w:lineRule="auto"/>
         <w:rPr>
+          <w:ins w:id="15" w:author="Dmitrijs Kašs" w:date="2020-03-10T16:53:00Z"/>
           <w:rFonts w:ascii="Times New Roman" w:eastAsia="Times New Roman" w:hAnsi="Times New Roman" w:cs="Times New Roman"/>
           <w:b/>
           <w:bCs/>
@@ -1717,6 +1770,480 @@
         </w:rPr>
         <w:t>Skills you will acquire</w:t>
       </w:r>
+    </w:p>
+    <w:p>
+      <w:pPr>
+        <w:pStyle w:val="ListParagraph"/>
+        <w:numPr>
+          <w:ilvl w:val="0"/>
+          <w:numId w:val="4"/>
+        </w:numPr>
+        <w:spacing w:before="225" w:after="375" w:line="240" w:lineRule="auto"/>
+        <w:rPr>
+          <w:del w:id="16" w:author="Dmitrijs Kašs" w:date="2020-03-10T16:53:00Z"/>
+          <w:rFonts w:ascii="Times New Roman" w:eastAsia="Times New Roman" w:hAnsi="Times New Roman" w:cs="Times New Roman"/>
+          <w:color w:val="222222"/>
+          <w:sz w:val="24"/>
+          <w:szCs w:val="24"/>
+          <w:lang w:eastAsia="en-GB"/>
+          <w:rPrChange w:id="17" w:author="Dmitrijs Kašs" w:date="2020-03-10T16:53:00Z">
+            <w:rPr>
+              <w:del w:id="18" w:author="Dmitrijs Kašs" w:date="2020-03-10T16:53:00Z"/>
+              <w:lang w:eastAsia="en-GB"/>
+            </w:rPr>
+          </w:rPrChange>
+        </w:rPr>
+        <w:pPrChange w:id="19" w:author="Dmitrijs Kašs" w:date="2020-03-10T16:53:00Z">
+          <w:pPr>
+            <w:spacing w:before="225" w:after="375" w:line="240" w:lineRule="auto"/>
+          </w:pPr>
+        </w:pPrChange>
+      </w:pPr>
+    </w:p>
+    <w:p>
+      <w:pPr>
+        <w:pStyle w:val="ListParagraph"/>
+        <w:numPr>
+          <w:ilvl w:val="0"/>
+          <w:numId w:val="4"/>
+        </w:numPr>
+        <w:spacing w:before="225" w:after="375" w:line="240" w:lineRule="auto"/>
+        <w:rPr>
+          <w:ins w:id="20" w:author="Dmitrijs Kašs" w:date="2020-03-10T16:52:00Z"/>
+          <w:rFonts w:ascii="Times New Roman" w:eastAsia="Times New Roman" w:hAnsi="Times New Roman" w:cs="Times New Roman"/>
+          <w:color w:val="222222"/>
+          <w:sz w:val="24"/>
+          <w:szCs w:val="24"/>
+          <w:lang w:eastAsia="en-GB"/>
+          <w:rPrChange w:id="21" w:author="Dmitrijs Kašs" w:date="2020-03-10T16:53:00Z">
+            <w:rPr>
+              <w:ins w:id="22" w:author="Dmitrijs Kašs" w:date="2020-03-10T16:52:00Z"/>
+              <w:rFonts w:ascii="Times New Roman" w:eastAsia="Times New Roman" w:hAnsi="Times New Roman" w:cs="Times New Roman"/>
+              <w:color w:val="333333"/>
+              <w:sz w:val="24"/>
+              <w:szCs w:val="24"/>
+              <w:lang w:eastAsia="en-GB"/>
+            </w:rPr>
+          </w:rPrChange>
+        </w:rPr>
+      </w:pPr>
+      <w:ins w:id="23" w:author="Dmitrijs Kašs" w:date="2020-03-10T16:52:00Z">
+        <w:r>
+          <w:rPr>
+            <w:rFonts w:ascii="Times New Roman" w:eastAsia="Times New Roman" w:hAnsi="Times New Roman" w:cs="Times New Roman"/>
+            <w:color w:val="222222"/>
+            <w:sz w:val="24"/>
+            <w:szCs w:val="24"/>
+            <w:lang w:eastAsia="en-GB"/>
+            <w:rPrChange w:id="24" w:author="Dmitrijs Kašs" w:date="2020-03-10T16:53:00Z">
+              <w:rPr>
+                <w:lang w:eastAsia="en-GB"/>
+              </w:rPr>
+            </w:rPrChange>
+          </w:rPr>
+          <w:t>Application of descriptive statistics, confidence intervals and statistical tests.</w:t>
+        </w:r>
+      </w:ins>
+    </w:p>
+    <w:p>
+      <w:pPr>
+        <w:pStyle w:val="ListParagraph"/>
+        <w:numPr>
+          <w:ilvl w:val="0"/>
+          <w:numId w:val="4"/>
+        </w:numPr>
+        <w:spacing w:before="225" w:after="375" w:line="240" w:lineRule="auto"/>
+        <w:rPr>
+          <w:ins w:id="25" w:author="Dmitrijs Kašs" w:date="2020-03-10T16:52:00Z"/>
+          <w:rFonts w:ascii="Times New Roman" w:eastAsia="Times New Roman" w:hAnsi="Times New Roman" w:cs="Times New Roman"/>
+          <w:color w:val="222222"/>
+          <w:sz w:val="24"/>
+          <w:szCs w:val="24"/>
+          <w:lang w:eastAsia="en-GB"/>
+          <w:rPrChange w:id="26" w:author="Dmitrijs Kašs" w:date="2020-03-10T16:53:00Z">
+            <w:rPr>
+              <w:ins w:id="27" w:author="Dmitrijs Kašs" w:date="2020-03-10T16:52:00Z"/>
+              <w:lang w:eastAsia="en-GB"/>
+            </w:rPr>
+          </w:rPrChange>
+        </w:rPr>
+        <w:pPrChange w:id="28" w:author="Dmitrijs Kašs" w:date="2020-03-10T16:53:00Z">
+          <w:pPr>
+            <w:spacing w:before="225" w:after="375" w:line="240" w:lineRule="auto"/>
+          </w:pPr>
+        </w:pPrChange>
+      </w:pPr>
+      <w:ins w:id="29" w:author="Dmitrijs Kašs" w:date="2020-03-10T16:52:00Z">
+        <w:r>
+          <w:rPr>
+            <w:rFonts w:ascii="Times New Roman" w:eastAsia="Times New Roman" w:hAnsi="Times New Roman" w:cs="Times New Roman"/>
+            <w:color w:val="222222"/>
+            <w:sz w:val="24"/>
+            <w:szCs w:val="24"/>
+            <w:lang w:eastAsia="en-GB"/>
+            <w:rPrChange w:id="30" w:author="Dmitrijs Kašs" w:date="2020-03-10T16:53:00Z">
+              <w:rPr>
+                <w:lang w:eastAsia="en-GB"/>
+              </w:rPr>
+            </w:rPrChange>
+          </w:rPr>
+          <w:t>Application of selected topics in supervised and unsupervised machine learning.</w:t>
+        </w:r>
+      </w:ins>
+    </w:p>
+    <w:p>
+      <w:pPr>
+        <w:pStyle w:val="ListParagraph"/>
+        <w:numPr>
+          <w:ilvl w:val="0"/>
+          <w:numId w:val="4"/>
+        </w:numPr>
+        <w:spacing w:before="225" w:after="375" w:line="240" w:lineRule="auto"/>
+        <w:rPr>
+          <w:ins w:id="31" w:author="Dmitrijs Kašs" w:date="2020-03-10T16:52:00Z"/>
+          <w:rFonts w:ascii="Times New Roman" w:eastAsia="Times New Roman" w:hAnsi="Times New Roman" w:cs="Times New Roman"/>
+          <w:color w:val="222222"/>
+          <w:sz w:val="24"/>
+          <w:szCs w:val="24"/>
+          <w:lang w:eastAsia="en-GB"/>
+          <w:rPrChange w:id="32" w:author="Dmitrijs Kašs" w:date="2020-03-10T16:53:00Z">
+            <w:rPr>
+              <w:ins w:id="33" w:author="Dmitrijs Kašs" w:date="2020-03-10T16:52:00Z"/>
+              <w:lang w:eastAsia="en-GB"/>
+            </w:rPr>
+          </w:rPrChange>
+        </w:rPr>
+        <w:pPrChange w:id="34" w:author="Dmitrijs Kašs" w:date="2020-03-10T16:53:00Z">
+          <w:pPr>
+            <w:spacing w:before="225" w:after="375" w:line="240" w:lineRule="auto"/>
+          </w:pPr>
+        </w:pPrChange>
+      </w:pPr>
+      <w:ins w:id="35" w:author="Dmitrijs Kašs" w:date="2020-03-10T16:52:00Z">
+        <w:r>
+          <w:rPr>
+            <w:rFonts w:ascii="Times New Roman" w:eastAsia="Times New Roman" w:hAnsi="Times New Roman" w:cs="Times New Roman"/>
+            <w:color w:val="222222"/>
+            <w:sz w:val="24"/>
+            <w:szCs w:val="24"/>
+            <w:lang w:eastAsia="en-GB"/>
+            <w:rPrChange w:id="36" w:author="Dmitrijs Kašs" w:date="2020-03-10T16:53:00Z">
+              <w:rPr>
+                <w:lang w:eastAsia="en-GB"/>
+              </w:rPr>
+            </w:rPrChange>
+          </w:rPr>
+          <w:t>Application of A/B testing in accordance with sound principles.</w:t>
+        </w:r>
+      </w:ins>
+    </w:p>
+    <w:p>
+      <w:pPr>
+        <w:pStyle w:val="ListParagraph"/>
+        <w:numPr>
+          <w:ilvl w:val="0"/>
+          <w:numId w:val="4"/>
+        </w:numPr>
+        <w:spacing w:before="225" w:after="375" w:line="240" w:lineRule="auto"/>
+        <w:rPr>
+          <w:ins w:id="37" w:author="Dmitrijs Kašs" w:date="2020-03-10T16:52:00Z"/>
+          <w:rFonts w:ascii="Times New Roman" w:eastAsia="Times New Roman" w:hAnsi="Times New Roman" w:cs="Times New Roman"/>
+          <w:color w:val="222222"/>
+          <w:sz w:val="24"/>
+          <w:szCs w:val="24"/>
+          <w:lang w:eastAsia="en-GB"/>
+          <w:rPrChange w:id="38" w:author="Dmitrijs Kašs" w:date="2020-03-10T16:53:00Z">
+            <w:rPr>
+              <w:ins w:id="39" w:author="Dmitrijs Kašs" w:date="2020-03-10T16:52:00Z"/>
+              <w:lang w:eastAsia="en-GB"/>
+            </w:rPr>
+          </w:rPrChange>
+        </w:rPr>
+        <w:pPrChange w:id="40" w:author="Dmitrijs Kašs" w:date="2020-03-10T16:53:00Z">
+          <w:pPr>
+            <w:spacing w:before="225" w:after="375" w:line="240" w:lineRule="auto"/>
+          </w:pPr>
+        </w:pPrChange>
+      </w:pPr>
+      <w:ins w:id="41" w:author="Dmitrijs Kašs" w:date="2020-03-10T16:52:00Z">
+        <w:r>
+          <w:rPr>
+            <w:rFonts w:ascii="Times New Roman" w:eastAsia="Times New Roman" w:hAnsi="Times New Roman" w:cs="Times New Roman"/>
+            <w:color w:val="222222"/>
+            <w:sz w:val="24"/>
+            <w:szCs w:val="24"/>
+            <w:lang w:eastAsia="en-GB"/>
+            <w:rPrChange w:id="42" w:author="Dmitrijs Kašs" w:date="2020-03-10T16:53:00Z">
+              <w:rPr>
+                <w:lang w:eastAsia="en-GB"/>
+              </w:rPr>
+            </w:rPrChange>
+          </w:rPr>
+          <w:t>Data import and export, including SQL and web scraping.</w:t>
+        </w:r>
+      </w:ins>
+    </w:p>
+    <w:p>
+      <w:pPr>
+        <w:pStyle w:val="ListParagraph"/>
+        <w:numPr>
+          <w:ilvl w:val="0"/>
+          <w:numId w:val="4"/>
+        </w:numPr>
+        <w:spacing w:before="225" w:after="375" w:line="240" w:lineRule="auto"/>
+        <w:rPr>
+          <w:ins w:id="43" w:author="Dmitrijs Kašs" w:date="2020-03-10T16:52:00Z"/>
+          <w:rFonts w:ascii="Times New Roman" w:eastAsia="Times New Roman" w:hAnsi="Times New Roman" w:cs="Times New Roman"/>
+          <w:color w:val="222222"/>
+          <w:sz w:val="24"/>
+          <w:szCs w:val="24"/>
+          <w:lang w:eastAsia="en-GB"/>
+          <w:rPrChange w:id="44" w:author="Dmitrijs Kašs" w:date="2020-03-10T16:53:00Z">
+            <w:rPr>
+              <w:ins w:id="45" w:author="Dmitrijs Kašs" w:date="2020-03-10T16:52:00Z"/>
+              <w:lang w:eastAsia="en-GB"/>
+            </w:rPr>
+          </w:rPrChange>
+        </w:rPr>
+        <w:pPrChange w:id="46" w:author="Dmitrijs Kašs" w:date="2020-03-10T16:53:00Z">
+          <w:pPr>
+            <w:spacing w:before="225" w:after="375" w:line="240" w:lineRule="auto"/>
+          </w:pPr>
+        </w:pPrChange>
+      </w:pPr>
+      <w:ins w:id="47" w:author="Dmitrijs Kašs" w:date="2020-03-10T16:52:00Z">
+        <w:r>
+          <w:rPr>
+            <w:rFonts w:ascii="Times New Roman" w:eastAsia="Times New Roman" w:hAnsi="Times New Roman" w:cs="Times New Roman"/>
+            <w:color w:val="222222"/>
+            <w:sz w:val="24"/>
+            <w:szCs w:val="24"/>
+            <w:lang w:eastAsia="en-GB"/>
+            <w:rPrChange w:id="48" w:author="Dmitrijs Kašs" w:date="2020-03-10T16:53:00Z">
+              <w:rPr>
+                <w:lang w:eastAsia="en-GB"/>
+              </w:rPr>
+            </w:rPrChange>
+          </w:rPr>
+          <w:t>Advanced data cleaning, table manipulations and joins.</w:t>
+        </w:r>
+      </w:ins>
+    </w:p>
+    <w:p>
+      <w:pPr>
+        <w:pStyle w:val="ListParagraph"/>
+        <w:numPr>
+          <w:ilvl w:val="0"/>
+          <w:numId w:val="4"/>
+        </w:numPr>
+        <w:spacing w:before="225" w:after="375" w:line="240" w:lineRule="auto"/>
+        <w:rPr>
+          <w:ins w:id="49" w:author="Dmitrijs Kašs" w:date="2020-03-10T16:52:00Z"/>
+          <w:rFonts w:ascii="Times New Roman" w:eastAsia="Times New Roman" w:hAnsi="Times New Roman" w:cs="Times New Roman"/>
+          <w:color w:val="222222"/>
+          <w:sz w:val="24"/>
+          <w:szCs w:val="24"/>
+          <w:lang w:eastAsia="en-GB"/>
+          <w:rPrChange w:id="50" w:author="Dmitrijs Kašs" w:date="2020-03-10T16:53:00Z">
+            <w:rPr>
+              <w:ins w:id="51" w:author="Dmitrijs Kašs" w:date="2020-03-10T16:52:00Z"/>
+              <w:lang w:eastAsia="en-GB"/>
+            </w:rPr>
+          </w:rPrChange>
+        </w:rPr>
+        <w:pPrChange w:id="52" w:author="Dmitrijs Kašs" w:date="2020-03-10T16:53:00Z">
+          <w:pPr>
+            <w:spacing w:before="225" w:after="375" w:line="240" w:lineRule="auto"/>
+          </w:pPr>
+        </w:pPrChange>
+      </w:pPr>
+      <w:ins w:id="53" w:author="Dmitrijs Kašs" w:date="2020-03-10T16:52:00Z">
+        <w:r>
+          <w:rPr>
+            <w:rFonts w:ascii="Times New Roman" w:eastAsia="Times New Roman" w:hAnsi="Times New Roman" w:cs="Times New Roman"/>
+            <w:color w:val="222222"/>
+            <w:sz w:val="24"/>
+            <w:szCs w:val="24"/>
+            <w:lang w:eastAsia="en-GB"/>
+            <w:rPrChange w:id="54" w:author="Dmitrijs Kašs" w:date="2020-03-10T16:53:00Z">
+              <w:rPr>
+                <w:lang w:eastAsia="en-GB"/>
+              </w:rPr>
+            </w:rPrChange>
+          </w:rPr>
+          <w:t>Exploratory data analysis.</w:t>
+        </w:r>
+      </w:ins>
+    </w:p>
+    <w:p>
+      <w:pPr>
+        <w:pStyle w:val="ListParagraph"/>
+        <w:numPr>
+          <w:ilvl w:val="0"/>
+          <w:numId w:val="4"/>
+        </w:numPr>
+        <w:spacing w:before="225" w:after="375" w:line="240" w:lineRule="auto"/>
+        <w:rPr>
+          <w:ins w:id="55" w:author="Dmitrijs Kašs" w:date="2020-03-10T16:53:00Z"/>
+          <w:rFonts w:ascii="Times New Roman" w:eastAsia="Times New Roman" w:hAnsi="Times New Roman" w:cs="Times New Roman"/>
+          <w:color w:val="222222"/>
+          <w:sz w:val="24"/>
+          <w:szCs w:val="24"/>
+          <w:lang w:eastAsia="en-GB"/>
+        </w:rPr>
+      </w:pPr>
+      <w:ins w:id="56" w:author="Dmitrijs Kašs" w:date="2020-03-10T16:52:00Z">
+        <w:r>
+          <w:rPr>
+            <w:rFonts w:ascii="Times New Roman" w:eastAsia="Times New Roman" w:hAnsi="Times New Roman" w:cs="Times New Roman"/>
+            <w:color w:val="222222"/>
+            <w:sz w:val="24"/>
+            <w:szCs w:val="24"/>
+            <w:lang w:eastAsia="en-GB"/>
+            <w:rPrChange w:id="57" w:author="Dmitrijs Kašs" w:date="2020-03-10T16:53:00Z">
+              <w:rPr>
+                <w:lang w:eastAsia="en-GB"/>
+              </w:rPr>
+            </w:rPrChange>
+          </w:rPr>
+          <w:t>Static and interactive visualization.</w:t>
+        </w:r>
+      </w:ins>
+    </w:p>
+    <w:p>
+      <w:pPr>
+        <w:pStyle w:val="ListParagraph"/>
+        <w:numPr>
+          <w:ilvl w:val="0"/>
+          <w:numId w:val="4"/>
+        </w:numPr>
+        <w:spacing w:before="225" w:after="375" w:line="240" w:lineRule="auto"/>
+        <w:rPr>
+          <w:ins w:id="58" w:author="Dmitrijs Kašs" w:date="2020-03-10T16:54:00Z"/>
+          <w:rFonts w:ascii="Times New Roman" w:eastAsia="Times New Roman" w:hAnsi="Times New Roman" w:cs="Times New Roman"/>
+          <w:color w:val="222222"/>
+          <w:sz w:val="24"/>
+          <w:szCs w:val="24"/>
+          <w:lang w:eastAsia="en-GB"/>
+        </w:rPr>
+      </w:pPr>
+      <w:ins w:id="59" w:author="Dmitrijs Kašs" w:date="2020-03-10T16:52:00Z">
+        <w:r>
+          <w:rPr>
+            <w:rFonts w:ascii="Times New Roman" w:eastAsia="Times New Roman" w:hAnsi="Times New Roman" w:cs="Times New Roman"/>
+            <w:color w:val="222222"/>
+            <w:sz w:val="24"/>
+            <w:szCs w:val="24"/>
+            <w:lang w:eastAsia="en-GB"/>
+            <w:rPrChange w:id="60" w:author="Dmitrijs Kašs" w:date="2020-03-10T16:53:00Z">
+              <w:rPr>
+                <w:lang w:eastAsia="en-GB"/>
+              </w:rPr>
+            </w:rPrChange>
+          </w:rPr>
+          <w:t>Reproducible research and reporting with RMarkdown.</w:t>
+        </w:r>
+      </w:ins>
+    </w:p>
+    <w:p>
+      <w:pPr>
+        <w:pStyle w:val="ListParagraph"/>
+        <w:numPr>
+          <w:ilvl w:val="0"/>
+          <w:numId w:val="4"/>
+        </w:numPr>
+        <w:spacing w:before="225" w:after="375" w:line="240" w:lineRule="auto"/>
+        <w:rPr>
+          <w:ins w:id="61" w:author="Dmitrijs Kašs" w:date="2020-03-10T16:53:00Z"/>
+          <w:rFonts w:ascii="Times New Roman" w:eastAsia="Times New Roman" w:hAnsi="Times New Roman" w:cs="Times New Roman"/>
+          <w:color w:val="222222"/>
+          <w:sz w:val="24"/>
+          <w:szCs w:val="24"/>
+          <w:lang w:eastAsia="en-GB"/>
+        </w:rPr>
+        <w:pPrChange w:id="62" w:author="Dmitrijs Kašs" w:date="2020-03-10T16:53:00Z">
+          <w:pPr>
+            <w:pStyle w:val="ListParagraph"/>
+          </w:pPr>
+        </w:pPrChange>
+      </w:pPr>
+      <w:ins w:id="63" w:author="Dmitrijs Kašs" w:date="2020-03-10T16:54:00Z">
+        <w:r>
+          <w:rPr>
+            <w:rFonts w:ascii="Times New Roman" w:eastAsia="Times New Roman" w:hAnsi="Times New Roman" w:cs="Times New Roman"/>
+            <w:color w:val="222222"/>
+            <w:sz w:val="24"/>
+            <w:szCs w:val="24"/>
+            <w:lang w:eastAsia="en-GB"/>
+          </w:rPr>
+          <w:t xml:space="preserve">R </w:t>
+        </w:r>
+        <w:r>
+          <w:rPr>
+            <w:rFonts w:ascii="Times New Roman" w:eastAsia="Times New Roman" w:hAnsi="Times New Roman" w:cs="Times New Roman"/>
+            <w:color w:val="222222"/>
+            <w:sz w:val="24"/>
+            <w:szCs w:val="24"/>
+            <w:lang w:eastAsia="en-GB"/>
+          </w:rPr>
+          <w:t>syntax, packages, coding style, data structures, loops, control flow, user-defined functions.</w:t>
+        </w:r>
+      </w:ins>
+    </w:p>
+    <w:p>
+      <w:pPr>
+        <w:pStyle w:val="ListParagraph"/>
+        <w:numPr>
+          <w:ilvl w:val="0"/>
+          <w:numId w:val="4"/>
+        </w:numPr>
+        <w:spacing w:before="225" w:after="375" w:line="240" w:lineRule="auto"/>
+        <w:rPr>
+          <w:del w:id="64" w:author="Dmitrijs Kašs" w:date="2020-03-10T16:52:00Z"/>
+          <w:rFonts w:ascii="Times New Roman" w:eastAsia="Times New Roman" w:hAnsi="Times New Roman" w:cs="Times New Roman"/>
+          <w:color w:val="222222"/>
+          <w:sz w:val="24"/>
+          <w:szCs w:val="24"/>
+          <w:lang w:eastAsia="en-GB"/>
+          <w:rPrChange w:id="65" w:author="Dmitrijs Kašs" w:date="2020-03-10T16:53:00Z">
+            <w:rPr>
+              <w:del w:id="66" w:author="Dmitrijs Kašs" w:date="2020-03-10T16:52:00Z"/>
+              <w:rFonts w:ascii="Times New Roman" w:eastAsia="Times New Roman" w:hAnsi="Times New Roman" w:cs="Times New Roman"/>
+              <w:color w:val="333333"/>
+              <w:sz w:val="24"/>
+              <w:szCs w:val="24"/>
+              <w:lang w:eastAsia="en-GB"/>
+            </w:rPr>
+          </w:rPrChange>
+        </w:rPr>
+        <w:pPrChange w:id="67" w:author="Dmitrijs Kašs" w:date="2020-03-10T16:54:00Z">
+          <w:pPr>
+            <w:pStyle w:val="ListParagraph"/>
+            <w:spacing w:before="225" w:after="375"/>
+          </w:pPr>
+        </w:pPrChange>
+      </w:pPr>
+      <w:del w:id="68" w:author="Dmitrijs Kašs" w:date="2020-03-10T16:52:00Z">
+        <w:r>
+          <w:rPr>
+            <w:rFonts w:ascii="Times New Roman" w:eastAsia="Times New Roman" w:hAnsi="Times New Roman" w:cs="Times New Roman"/>
+            <w:color w:val="333333"/>
+            <w:sz w:val="24"/>
+            <w:szCs w:val="24"/>
+            <w:lang w:eastAsia="en-GB"/>
+            <w:rPrChange w:id="69" w:author="Dmitrijs Kašs" w:date="2020-03-10T16:53:00Z">
+              <w:rPr>
+                <w:rFonts w:ascii="Times New Roman" w:eastAsia="Times New Roman" w:hAnsi="Times New Roman" w:cs="Times New Roman"/>
+                <w:color w:val="333333"/>
+                <w:sz w:val="24"/>
+                <w:szCs w:val="24"/>
+                <w:lang w:eastAsia="en-GB"/>
+              </w:rPr>
+            </w:rPrChange>
+          </w:rPr>
+          <w:delText>R syntax, data structures, loops, control flow, writing R functions.</w:delText>
+        </w:r>
+      </w:del>
     </w:p>
     <w:p>
       <w:pPr>
@@ -1726,23 +2253,26 @@
         </w:numPr>
         <w:spacing w:before="100" w:beforeAutospacing="1" w:after="100" w:afterAutospacing="1" w:line="240" w:lineRule="auto"/>
         <w:rPr>
-          <w:rFonts w:ascii="Times New Roman" w:eastAsia="Times New Roman" w:hAnsi="Times New Roman" w:cs="Times New Roman"/>
-          <w:color w:val="333333"/>
-          <w:sz w:val="24"/>
-          <w:szCs w:val="24"/>
-          <w:lang w:eastAsia="en-GB"/>
-        </w:rPr>
-      </w:pPr>
-      <w:r>
-        <w:rPr>
-          <w:rFonts w:ascii="Times New Roman" w:eastAsia="Times New Roman" w:hAnsi="Times New Roman" w:cs="Times New Roman"/>
-          <w:color w:val="333333"/>
-          <w:sz w:val="24"/>
-          <w:szCs w:val="24"/>
-          <w:lang w:eastAsia="en-GB"/>
-        </w:rPr>
-        <w:t>R syntax, data structures, loops, control flow, writing R functions.</w:t>
-      </w:r>
+          <w:del w:id="70" w:author="Dmitrijs Kašs" w:date="2020-03-10T16:52:00Z"/>
+          <w:rFonts w:ascii="Times New Roman" w:eastAsia="Times New Roman" w:hAnsi="Times New Roman" w:cs="Times New Roman"/>
+          <w:color w:val="333333"/>
+          <w:sz w:val="24"/>
+          <w:szCs w:val="24"/>
+          <w:lang w:eastAsia="en-GB"/>
+        </w:rPr>
+      </w:pPr>
+      <w:del w:id="71" w:author="Dmitrijs Kašs" w:date="2020-03-10T16:52:00Z">
+        <w:r>
+          <w:rPr>
+            <w:rFonts w:ascii="Times New Roman" w:eastAsia="Times New Roman" w:hAnsi="Times New Roman" w:cs="Times New Roman"/>
+            <w:color w:val="333333"/>
+            <w:sz w:val="24"/>
+            <w:szCs w:val="24"/>
+            <w:lang w:eastAsia="en-GB"/>
+          </w:rPr>
+          <w:delText>Knowledge about the most popular R packages.</w:delText>
+        </w:r>
+      </w:del>
     </w:p>
     <w:p>
       <w:pPr>
@@ -1752,23 +2282,26 @@
         </w:numPr>
         <w:spacing w:before="100" w:beforeAutospacing="1" w:after="100" w:afterAutospacing="1" w:line="240" w:lineRule="auto"/>
         <w:rPr>
-          <w:rFonts w:ascii="Times New Roman" w:eastAsia="Times New Roman" w:hAnsi="Times New Roman" w:cs="Times New Roman"/>
-          <w:color w:val="333333"/>
-          <w:sz w:val="24"/>
-          <w:szCs w:val="24"/>
-          <w:lang w:eastAsia="en-GB"/>
-        </w:rPr>
-      </w:pPr>
-      <w:r>
-        <w:rPr>
-          <w:rFonts w:ascii="Times New Roman" w:eastAsia="Times New Roman" w:hAnsi="Times New Roman" w:cs="Times New Roman"/>
-          <w:color w:val="333333"/>
-          <w:sz w:val="24"/>
-          <w:szCs w:val="24"/>
-          <w:lang w:eastAsia="en-GB"/>
-        </w:rPr>
-        <w:t>Knowledge about the most popular R packages.</w:t>
-      </w:r>
+          <w:del w:id="72" w:author="Dmitrijs Kašs" w:date="2020-03-10T16:52:00Z"/>
+          <w:rFonts w:ascii="Times New Roman" w:eastAsia="Times New Roman" w:hAnsi="Times New Roman" w:cs="Times New Roman"/>
+          <w:color w:val="333333"/>
+          <w:sz w:val="24"/>
+          <w:szCs w:val="24"/>
+          <w:lang w:eastAsia="en-GB"/>
+        </w:rPr>
+      </w:pPr>
+      <w:del w:id="73" w:author="Dmitrijs Kašs" w:date="2020-03-10T16:52:00Z">
+        <w:r>
+          <w:rPr>
+            <w:rFonts w:ascii="Times New Roman" w:eastAsia="Times New Roman" w:hAnsi="Times New Roman" w:cs="Times New Roman"/>
+            <w:color w:val="333333"/>
+            <w:sz w:val="24"/>
+            <w:szCs w:val="24"/>
+            <w:lang w:eastAsia="en-GB"/>
+          </w:rPr>
+          <w:delText>Data import from conventional and unconventional data sources, including SQL database and web scraping.</w:delText>
+        </w:r>
+      </w:del>
     </w:p>
     <w:p>
       <w:pPr>
@@ -1778,23 +2311,26 @@
         </w:numPr>
         <w:spacing w:before="100" w:beforeAutospacing="1" w:after="100" w:afterAutospacing="1" w:line="240" w:lineRule="auto"/>
         <w:rPr>
-          <w:rFonts w:ascii="Times New Roman" w:eastAsia="Times New Roman" w:hAnsi="Times New Roman" w:cs="Times New Roman"/>
-          <w:color w:val="333333"/>
-          <w:sz w:val="24"/>
-          <w:szCs w:val="24"/>
-          <w:lang w:eastAsia="en-GB"/>
-        </w:rPr>
-      </w:pPr>
-      <w:r>
-        <w:rPr>
-          <w:rFonts w:ascii="Times New Roman" w:eastAsia="Times New Roman" w:hAnsi="Times New Roman" w:cs="Times New Roman"/>
-          <w:color w:val="333333"/>
-          <w:sz w:val="24"/>
-          <w:szCs w:val="24"/>
-          <w:lang w:eastAsia="en-GB"/>
-        </w:rPr>
-        <w:t>Data import from conventional and unconventional data sources, including SQL database and web scraping.</w:t>
-      </w:r>
+          <w:del w:id="74" w:author="Dmitrijs Kašs" w:date="2020-03-10T16:52:00Z"/>
+          <w:rFonts w:ascii="Times New Roman" w:eastAsia="Times New Roman" w:hAnsi="Times New Roman" w:cs="Times New Roman"/>
+          <w:color w:val="333333"/>
+          <w:sz w:val="24"/>
+          <w:szCs w:val="24"/>
+          <w:lang w:eastAsia="en-GB"/>
+        </w:rPr>
+      </w:pPr>
+      <w:del w:id="75" w:author="Dmitrijs Kašs" w:date="2020-03-10T16:52:00Z">
+        <w:r>
+          <w:rPr>
+            <w:rFonts w:ascii="Times New Roman" w:eastAsia="Times New Roman" w:hAnsi="Times New Roman" w:cs="Times New Roman"/>
+            <w:color w:val="333333"/>
+            <w:sz w:val="24"/>
+            <w:szCs w:val="24"/>
+            <w:lang w:eastAsia="en-GB"/>
+          </w:rPr>
+          <w:delText>Data cleaning.</w:delText>
+        </w:r>
+      </w:del>
     </w:p>
     <w:p>
       <w:pPr>
@@ -1804,23 +2340,26 @@
         </w:numPr>
         <w:spacing w:before="100" w:beforeAutospacing="1" w:after="100" w:afterAutospacing="1" w:line="240" w:lineRule="auto"/>
         <w:rPr>
-          <w:rFonts w:ascii="Times New Roman" w:eastAsia="Times New Roman" w:hAnsi="Times New Roman" w:cs="Times New Roman"/>
-          <w:color w:val="333333"/>
-          <w:sz w:val="24"/>
-          <w:szCs w:val="24"/>
-          <w:lang w:eastAsia="en-GB"/>
-        </w:rPr>
-      </w:pPr>
-      <w:r>
-        <w:rPr>
-          <w:rFonts w:ascii="Times New Roman" w:eastAsia="Times New Roman" w:hAnsi="Times New Roman" w:cs="Times New Roman"/>
-          <w:color w:val="333333"/>
-          <w:sz w:val="24"/>
-          <w:szCs w:val="24"/>
-          <w:lang w:eastAsia="en-GB"/>
-        </w:rPr>
-        <w:t>Data cleaning.</w:t>
-      </w:r>
+          <w:del w:id="76" w:author="Dmitrijs Kašs" w:date="2020-03-10T16:52:00Z"/>
+          <w:rFonts w:ascii="Times New Roman" w:eastAsia="Times New Roman" w:hAnsi="Times New Roman" w:cs="Times New Roman"/>
+          <w:color w:val="333333"/>
+          <w:sz w:val="24"/>
+          <w:szCs w:val="24"/>
+          <w:lang w:eastAsia="en-GB"/>
+        </w:rPr>
+      </w:pPr>
+      <w:del w:id="77" w:author="Dmitrijs Kašs" w:date="2020-03-10T16:52:00Z">
+        <w:r>
+          <w:rPr>
+            <w:rFonts w:ascii="Times New Roman" w:eastAsia="Times New Roman" w:hAnsi="Times New Roman" w:cs="Times New Roman"/>
+            <w:color w:val="333333"/>
+            <w:sz w:val="24"/>
+            <w:szCs w:val="24"/>
+            <w:lang w:eastAsia="en-GB"/>
+          </w:rPr>
+          <w:delText>Table manipulations and joins.</w:delText>
+        </w:r>
+      </w:del>
     </w:p>
     <w:p>
       <w:pPr>
@@ -1830,23 +2369,26 @@
         </w:numPr>
         <w:spacing w:before="100" w:beforeAutospacing="1" w:after="100" w:afterAutospacing="1" w:line="240" w:lineRule="auto"/>
         <w:rPr>
-          <w:rFonts w:ascii="Times New Roman" w:eastAsia="Times New Roman" w:hAnsi="Times New Roman" w:cs="Times New Roman"/>
-          <w:color w:val="333333"/>
-          <w:sz w:val="24"/>
-          <w:szCs w:val="24"/>
-          <w:lang w:eastAsia="en-GB"/>
-        </w:rPr>
-      </w:pPr>
-      <w:r>
-        <w:rPr>
-          <w:rFonts w:ascii="Times New Roman" w:eastAsia="Times New Roman" w:hAnsi="Times New Roman" w:cs="Times New Roman"/>
-          <w:color w:val="333333"/>
-          <w:sz w:val="24"/>
-          <w:szCs w:val="24"/>
-          <w:lang w:eastAsia="en-GB"/>
-        </w:rPr>
-        <w:t>Table manipulations and joins.</w:t>
-      </w:r>
+          <w:del w:id="78" w:author="Dmitrijs Kašs" w:date="2020-03-10T16:52:00Z"/>
+          <w:rFonts w:ascii="Times New Roman" w:eastAsia="Times New Roman" w:hAnsi="Times New Roman" w:cs="Times New Roman"/>
+          <w:color w:val="333333"/>
+          <w:sz w:val="24"/>
+          <w:szCs w:val="24"/>
+          <w:lang w:eastAsia="en-GB"/>
+        </w:rPr>
+      </w:pPr>
+      <w:del w:id="79" w:author="Dmitrijs Kašs" w:date="2020-03-10T16:52:00Z">
+        <w:r>
+          <w:rPr>
+            <w:rFonts w:ascii="Times New Roman" w:eastAsia="Times New Roman" w:hAnsi="Times New Roman" w:cs="Times New Roman"/>
+            <w:color w:val="333333"/>
+            <w:sz w:val="24"/>
+            <w:szCs w:val="24"/>
+            <w:lang w:eastAsia="en-GB"/>
+          </w:rPr>
+          <w:delText>Elegant visualization.</w:delText>
+        </w:r>
+      </w:del>
     </w:p>
     <w:p>
       <w:pPr>
@@ -1856,23 +2398,26 @@
         </w:numPr>
         <w:spacing w:before="100" w:beforeAutospacing="1" w:after="100" w:afterAutospacing="1" w:line="240" w:lineRule="auto"/>
         <w:rPr>
-          <w:rFonts w:ascii="Times New Roman" w:eastAsia="Times New Roman" w:hAnsi="Times New Roman" w:cs="Times New Roman"/>
-          <w:color w:val="333333"/>
-          <w:sz w:val="24"/>
-          <w:szCs w:val="24"/>
-          <w:lang w:eastAsia="en-GB"/>
-        </w:rPr>
-      </w:pPr>
-      <w:r>
-        <w:rPr>
-          <w:rFonts w:ascii="Times New Roman" w:eastAsia="Times New Roman" w:hAnsi="Times New Roman" w:cs="Times New Roman"/>
-          <w:color w:val="333333"/>
-          <w:sz w:val="24"/>
-          <w:szCs w:val="24"/>
-          <w:lang w:eastAsia="en-GB"/>
-        </w:rPr>
-        <w:t>Elegant visualization.</w:t>
-      </w:r>
+          <w:del w:id="80" w:author="Dmitrijs Kašs" w:date="2020-03-10T16:52:00Z"/>
+          <w:rFonts w:ascii="Times New Roman" w:eastAsia="Times New Roman" w:hAnsi="Times New Roman" w:cs="Times New Roman"/>
+          <w:color w:val="333333"/>
+          <w:sz w:val="24"/>
+          <w:szCs w:val="24"/>
+          <w:lang w:eastAsia="en-GB"/>
+        </w:rPr>
+      </w:pPr>
+      <w:del w:id="81" w:author="Dmitrijs Kašs" w:date="2020-03-10T16:52:00Z">
+        <w:r>
+          <w:rPr>
+            <w:rFonts w:ascii="Times New Roman" w:eastAsia="Times New Roman" w:hAnsi="Times New Roman" w:cs="Times New Roman"/>
+            <w:color w:val="333333"/>
+            <w:sz w:val="24"/>
+            <w:szCs w:val="24"/>
+            <w:lang w:eastAsia="en-GB"/>
+          </w:rPr>
+          <w:delText>Descriptive statistics, confidence intervals, statistical distributions and tests.</w:delText>
+        </w:r>
+      </w:del>
     </w:p>
     <w:p>
       <w:pPr>
@@ -1882,23 +2427,36 @@
         </w:numPr>
         <w:spacing w:before="100" w:beforeAutospacing="1" w:after="100" w:afterAutospacing="1" w:line="240" w:lineRule="auto"/>
         <w:rPr>
-          <w:rFonts w:ascii="Times New Roman" w:eastAsia="Times New Roman" w:hAnsi="Times New Roman" w:cs="Times New Roman"/>
-          <w:color w:val="333333"/>
-          <w:sz w:val="24"/>
-          <w:szCs w:val="24"/>
-          <w:lang w:eastAsia="en-GB"/>
-        </w:rPr>
-      </w:pPr>
-      <w:r>
-        <w:rPr>
-          <w:rFonts w:ascii="Times New Roman" w:eastAsia="Times New Roman" w:hAnsi="Times New Roman" w:cs="Times New Roman"/>
-          <w:color w:val="333333"/>
-          <w:sz w:val="24"/>
-          <w:szCs w:val="24"/>
-          <w:lang w:eastAsia="en-GB"/>
-        </w:rPr>
-        <w:t>Descriptive statistics, confidence intervals, statistical distributions and tests.</w:t>
-      </w:r>
+          <w:del w:id="82" w:author="Dmitrijs Kašs" w:date="2020-03-10T16:52:00Z"/>
+          <w:rFonts w:ascii="Times New Roman" w:eastAsia="Times New Roman" w:hAnsi="Times New Roman" w:cs="Times New Roman"/>
+          <w:color w:val="333333"/>
+          <w:sz w:val="24"/>
+          <w:szCs w:val="24"/>
+          <w:lang w:eastAsia="en-GB"/>
+        </w:rPr>
+      </w:pPr>
+      <w:del w:id="83" w:author="Dmitrijs Kašs" w:date="2020-03-10T16:52:00Z">
+        <w:r>
+          <w:rPr>
+            <w:rFonts w:ascii="Times New Roman" w:eastAsia="Times New Roman" w:hAnsi="Times New Roman" w:cs="Times New Roman"/>
+            <w:color w:val="333333"/>
+            <w:sz w:val="24"/>
+            <w:szCs w:val="24"/>
+            <w:lang w:eastAsia="en-GB"/>
+          </w:rPr>
+          <w:delText xml:space="preserve">Reproducible research with </w:delText>
+        </w:r>
+        <w:r>
+          <w:rPr>
+            <w:rFonts w:ascii="Times New Roman" w:eastAsia="Times New Roman" w:hAnsi="Times New Roman" w:cs="Times New Roman"/>
+            <w:color w:val="333333"/>
+            <w:sz w:val="24"/>
+            <w:szCs w:val="24"/>
+            <w:lang w:eastAsia="en-GB"/>
+          </w:rPr>
+          <w:delText>RMarkdown.</w:delText>
+        </w:r>
+      </w:del>
     </w:p>
     <w:p>
       <w:pPr>
@@ -1908,109 +2466,76 @@
         </w:numPr>
         <w:spacing w:before="100" w:beforeAutospacing="1" w:after="100" w:afterAutospacing="1" w:line="240" w:lineRule="auto"/>
         <w:rPr>
-          <w:rFonts w:ascii="Times New Roman" w:eastAsia="Times New Roman" w:hAnsi="Times New Roman" w:cs="Times New Roman"/>
-          <w:color w:val="333333"/>
-          <w:sz w:val="24"/>
-          <w:szCs w:val="24"/>
-          <w:lang w:eastAsia="en-GB"/>
-        </w:rPr>
-      </w:pPr>
-      <w:r>
-        <w:rPr>
-          <w:rFonts w:ascii="Times New Roman" w:eastAsia="Times New Roman" w:hAnsi="Times New Roman" w:cs="Times New Roman"/>
-          <w:color w:val="333333"/>
-          <w:sz w:val="24"/>
-          <w:szCs w:val="24"/>
-          <w:lang w:eastAsia="en-GB"/>
-        </w:rPr>
-        <w:t xml:space="preserve">Reproducible research with </w:t>
-      </w:r>
-      <w:r>
-        <w:rPr>
-          <w:rFonts w:ascii="Times New Roman" w:eastAsia="Times New Roman" w:hAnsi="Times New Roman" w:cs="Times New Roman"/>
-          <w:color w:val="333333"/>
-          <w:sz w:val="24"/>
-          <w:szCs w:val="24"/>
-          <w:lang w:eastAsia="en-GB"/>
-        </w:rPr>
-        <w:t>RMarkdown.</w:t>
-      </w:r>
-    </w:p>
-    <w:p>
-      <w:pPr>
-        <w:numPr>
-          <w:ilvl w:val="0"/>
-          <w:numId w:val="3"/>
-        </w:numPr>
-        <w:spacing w:before="100" w:beforeAutospacing="1" w:after="100" w:afterAutospacing="1" w:line="240" w:lineRule="auto"/>
-        <w:rPr>
-          <w:rFonts w:ascii="Times New Roman" w:eastAsia="Times New Roman" w:hAnsi="Times New Roman" w:cs="Times New Roman"/>
-          <w:color w:val="333333"/>
-          <w:sz w:val="24"/>
-          <w:szCs w:val="24"/>
-          <w:lang w:eastAsia="en-GB"/>
-        </w:rPr>
-      </w:pPr>
-      <w:r>
-        <w:rPr>
-          <w:rFonts w:ascii="Times New Roman" w:eastAsia="Times New Roman" w:hAnsi="Times New Roman" w:cs="Times New Roman"/>
-          <w:color w:val="333333"/>
-          <w:sz w:val="24"/>
-          <w:szCs w:val="24"/>
-          <w:lang w:eastAsia="en-GB"/>
-        </w:rPr>
-        <w:t>A</w:t>
-      </w:r>
-      <w:r>
-        <w:rPr>
-          <w:rFonts w:ascii="Times New Roman" w:eastAsia="Times New Roman" w:hAnsi="Times New Roman" w:cs="Times New Roman"/>
-          <w:color w:val="333333"/>
-          <w:sz w:val="24"/>
-          <w:szCs w:val="24"/>
-          <w:lang w:eastAsia="en-GB"/>
-        </w:rPr>
-        <w:t xml:space="preserve">utonomous execution of R scripts at </w:t>
-      </w:r>
-      <w:r>
-        <w:rPr>
-          <w:rFonts w:ascii="Times New Roman" w:eastAsia="Times New Roman" w:hAnsi="Times New Roman" w:cs="Times New Roman"/>
-          <w:color w:val="333333"/>
-          <w:sz w:val="24"/>
-          <w:szCs w:val="24"/>
-          <w:lang w:eastAsia="en-GB"/>
-        </w:rPr>
-        <w:t>the s</w:t>
-      </w:r>
-      <w:r>
-        <w:rPr>
-          <w:rFonts w:ascii="Times New Roman" w:eastAsia="Times New Roman" w:hAnsi="Times New Roman" w:cs="Times New Roman"/>
-          <w:color w:val="333333"/>
-          <w:sz w:val="24"/>
-          <w:szCs w:val="24"/>
-          <w:lang w:eastAsia="en-GB"/>
-        </w:rPr>
-        <w:t>chedul</w:t>
-      </w:r>
-      <w:r>
-        <w:rPr>
-          <w:rFonts w:ascii="Times New Roman" w:eastAsia="Times New Roman" w:hAnsi="Times New Roman" w:cs="Times New Roman"/>
-          <w:color w:val="333333"/>
-          <w:sz w:val="24"/>
-          <w:szCs w:val="24"/>
-          <w:lang w:eastAsia="en-GB"/>
-        </w:rPr>
-        <w:t xml:space="preserve">ed </w:t>
-      </w:r>
-      <w:r>
-        <w:rPr>
-          <w:rFonts w:ascii="Times New Roman" w:eastAsia="Times New Roman" w:hAnsi="Times New Roman" w:cs="Times New Roman"/>
-          <w:color w:val="333333"/>
-          <w:sz w:val="24"/>
-          <w:szCs w:val="24"/>
-          <w:lang w:eastAsia="en-GB"/>
-        </w:rPr>
-        <w:t>time.</w:t>
-      </w:r>
+          <w:del w:id="84" w:author="Dmitrijs Kašs" w:date="2020-03-10T16:52:00Z"/>
+          <w:rFonts w:ascii="Times New Roman" w:eastAsia="Times New Roman" w:hAnsi="Times New Roman" w:cs="Times New Roman"/>
+          <w:color w:val="333333"/>
+          <w:sz w:val="24"/>
+          <w:szCs w:val="24"/>
+          <w:lang w:eastAsia="en-GB"/>
+        </w:rPr>
+      </w:pPr>
+      <w:del w:id="85" w:author="Dmitrijs Kašs" w:date="2020-03-10T16:52:00Z">
+        <w:r>
+          <w:rPr>
+            <w:rFonts w:ascii="Times New Roman" w:eastAsia="Times New Roman" w:hAnsi="Times New Roman" w:cs="Times New Roman"/>
+            <w:color w:val="333333"/>
+            <w:sz w:val="24"/>
+            <w:szCs w:val="24"/>
+            <w:lang w:eastAsia="en-GB"/>
+          </w:rPr>
+          <w:delText>A</w:delText>
+        </w:r>
+        <w:r>
+          <w:rPr>
+            <w:rFonts w:ascii="Times New Roman" w:eastAsia="Times New Roman" w:hAnsi="Times New Roman" w:cs="Times New Roman"/>
+            <w:color w:val="333333"/>
+            <w:sz w:val="24"/>
+            <w:szCs w:val="24"/>
+            <w:lang w:eastAsia="en-GB"/>
+          </w:rPr>
+          <w:delText xml:space="preserve">utonomous execution of R scripts at </w:delText>
+        </w:r>
+        <w:r>
+          <w:rPr>
+            <w:rFonts w:ascii="Times New Roman" w:eastAsia="Times New Roman" w:hAnsi="Times New Roman" w:cs="Times New Roman"/>
+            <w:color w:val="333333"/>
+            <w:sz w:val="24"/>
+            <w:szCs w:val="24"/>
+            <w:lang w:eastAsia="en-GB"/>
+          </w:rPr>
+          <w:delText>the s</w:delText>
+        </w:r>
+        <w:r>
+          <w:rPr>
+            <w:rFonts w:ascii="Times New Roman" w:eastAsia="Times New Roman" w:hAnsi="Times New Roman" w:cs="Times New Roman"/>
+            <w:color w:val="333333"/>
+            <w:sz w:val="24"/>
+            <w:szCs w:val="24"/>
+            <w:lang w:eastAsia="en-GB"/>
+          </w:rPr>
+          <w:delText>chedul</w:delText>
+        </w:r>
+        <w:r>
+          <w:rPr>
+            <w:rFonts w:ascii="Times New Roman" w:eastAsia="Times New Roman" w:hAnsi="Times New Roman" w:cs="Times New Roman"/>
+            <w:color w:val="333333"/>
+            <w:sz w:val="24"/>
+            <w:szCs w:val="24"/>
+            <w:lang w:eastAsia="en-GB"/>
+          </w:rPr>
+          <w:delText xml:space="preserve">ed </w:delText>
+        </w:r>
+        <w:r>
+          <w:rPr>
+            <w:rFonts w:ascii="Times New Roman" w:eastAsia="Times New Roman" w:hAnsi="Times New Roman" w:cs="Times New Roman"/>
+            <w:color w:val="333333"/>
+            <w:sz w:val="24"/>
+            <w:szCs w:val="24"/>
+            <w:lang w:eastAsia="en-GB"/>
+          </w:rPr>
+          <w:delText>time.</w:delText>
+        </w:r>
+      </w:del>
     </w:p>
     <w:p>
       <w:pPr>
@@ -2058,7 +2583,29 @@
           <w:szCs w:val="24"/>
           <w:lang w:eastAsia="en-GB"/>
         </w:rPr>
-        <w:t>R is a free open-source programming language and an environment that, along with Python, has become an industry standard for data science and machine learning. R and RStudio together offer great tools for a broad range of business and academic needs: from exploratory data analysis, reproducible research, statistics, machine learning, automated data processing and web scraping to building interactive reports and web applications.</w:t>
+        <w:t xml:space="preserve">R is a </w:t>
+      </w:r>
+      <w:ins w:id="86" w:author="Dmitrijs Kašs" w:date="2020-03-10T15:28:00Z">
+        <w:r>
+          <w:rPr>
+            <w:rFonts w:ascii="Times New Roman" w:eastAsia="Times New Roman" w:hAnsi="Times New Roman" w:cs="Times New Roman"/>
+            <w:color w:val="333333"/>
+            <w:sz w:val="24"/>
+            <w:szCs w:val="24"/>
+            <w:lang w:eastAsia="en-GB"/>
+          </w:rPr>
+          <w:t xml:space="preserve">hugely popular, </w:t>
+        </w:r>
+      </w:ins>
+      <w:r>
+        <w:rPr>
+          <w:rFonts w:ascii="Times New Roman" w:eastAsia="Times New Roman" w:hAnsi="Times New Roman" w:cs="Times New Roman"/>
+          <w:color w:val="333333"/>
+          <w:sz w:val="24"/>
+          <w:szCs w:val="24"/>
+          <w:lang w:eastAsia="en-GB"/>
+        </w:rPr>
+        <w:t>free open-source programming language and an environment that, along with Python, has become an industry standard for data science and machine learning. R and RStudio together offer great tools for a broad range of business and academic needs: from exploratory data analysis, reproducible research, statistics, machine learning, automated data processing and web scraping to building interactive reports and web applications.</w:t>
       </w:r>
     </w:p>
     <w:p>
@@ -2124,6 +2671,34 @@
           <w:lang w:eastAsia="en-GB"/>
         </w:rPr>
       </w:pPr>
+      <w:ins w:id="87" w:author="Dmitrijs Kašs" w:date="2020-03-10T15:31:00Z">
+        <w:r>
+          <w:rPr>
+            <w:rFonts w:ascii="Times New Roman" w:eastAsia="Times New Roman" w:hAnsi="Times New Roman" w:cs="Times New Roman"/>
+            <w:b/>
+            <w:bCs/>
+            <w:color w:val="222222"/>
+            <w:sz w:val="24"/>
+            <w:szCs w:val="24"/>
+            <w:lang w:eastAsia="en-GB"/>
+          </w:rPr>
+          <w:t>Are you interested in a</w:t>
+        </w:r>
+      </w:ins>
+      <w:del w:id="88" w:author="Dmitrijs Kašs" w:date="2020-03-10T15:31:00Z">
+        <w:r>
+          <w:rPr>
+            <w:rFonts w:ascii="Times New Roman" w:eastAsia="Times New Roman" w:hAnsi="Times New Roman" w:cs="Times New Roman"/>
+            <w:b/>
+            <w:bCs/>
+            <w:color w:val="222222"/>
+            <w:sz w:val="24"/>
+            <w:szCs w:val="24"/>
+            <w:lang w:eastAsia="en-GB"/>
+          </w:rPr>
+          <w:delText>Do you need a</w:delText>
+        </w:r>
+      </w:del>
       <w:r>
         <w:rPr>
           <w:rFonts w:ascii="Times New Roman" w:eastAsia="Times New Roman" w:hAnsi="Times New Roman" w:cs="Times New Roman"/>
@@ -2134,7 +2709,7 @@
           <w:szCs w:val="24"/>
           <w:lang w:eastAsia="en-GB"/>
         </w:rPr>
-        <w:t>Do you need a different topic, venue or date?</w:t>
+        <w:t xml:space="preserve"> different topic, venue or date?</w:t>
       </w:r>
     </w:p>
     <w:p>
@@ -2156,7 +2731,75 @@
           <w:szCs w:val="24"/>
           <w:lang w:eastAsia="en-GB"/>
         </w:rPr>
-        <w:t>The content may be tailored to your needs - please send a description of topics you would like to cover </w:t>
+        <w:t xml:space="preserve">The content may be tailored to your </w:t>
+      </w:r>
+      <w:del w:id="89" w:author="Dmitrijs Kašs" w:date="2020-03-10T15:31:00Z">
+        <w:r>
+          <w:rPr>
+            <w:rFonts w:ascii="Times New Roman" w:eastAsia="Times New Roman" w:hAnsi="Times New Roman" w:cs="Times New Roman"/>
+            <w:color w:val="333333"/>
+            <w:sz w:val="24"/>
+            <w:szCs w:val="24"/>
+            <w:lang w:eastAsia="en-GB"/>
+          </w:rPr>
+          <w:delText xml:space="preserve">needs </w:delText>
+        </w:r>
+      </w:del>
+      <w:ins w:id="90" w:author="Dmitrijs Kašs" w:date="2020-03-10T15:31:00Z">
+        <w:r>
+          <w:rPr>
+            <w:rFonts w:ascii="Times New Roman" w:eastAsia="Times New Roman" w:hAnsi="Times New Roman" w:cs="Times New Roman"/>
+            <w:color w:val="333333"/>
+            <w:sz w:val="24"/>
+            <w:szCs w:val="24"/>
+            <w:lang w:eastAsia="en-GB"/>
+          </w:rPr>
+          <w:t>interests</w:t>
+        </w:r>
+        <w:r>
+          <w:rPr>
+            <w:rFonts w:ascii="Times New Roman" w:eastAsia="Times New Roman" w:hAnsi="Times New Roman" w:cs="Times New Roman"/>
+            <w:color w:val="333333"/>
+            <w:sz w:val="24"/>
+            <w:szCs w:val="24"/>
+            <w:lang w:eastAsia="en-GB"/>
+          </w:rPr>
+          <w:t xml:space="preserve"> </w:t>
+        </w:r>
+      </w:ins>
+      <w:ins w:id="91" w:author="Dmitrijs Kašs" w:date="2020-03-10T15:32:00Z">
+        <w:r>
+          <w:rPr>
+            <w:rFonts w:ascii="Times New Roman" w:eastAsia="Times New Roman" w:hAnsi="Times New Roman" w:cs="Times New Roman"/>
+            <w:color w:val="333333"/>
+            <w:sz w:val="24"/>
+            <w:szCs w:val="24"/>
+            <w:lang w:eastAsia="en-GB"/>
+          </w:rPr>
+          <w:t>–</w:t>
+        </w:r>
+      </w:ins>
+      <w:del w:id="92" w:author="Dmitrijs Kašs" w:date="2020-03-10T15:32:00Z">
+        <w:r>
+          <w:rPr>
+            <w:rFonts w:ascii="Times New Roman" w:eastAsia="Times New Roman" w:hAnsi="Times New Roman" w:cs="Times New Roman"/>
+            <w:color w:val="333333"/>
+            <w:sz w:val="24"/>
+            <w:szCs w:val="24"/>
+            <w:lang w:eastAsia="en-GB"/>
+          </w:rPr>
+          <w:delText>-</w:delText>
+        </w:r>
+      </w:del>
+      <w:r>
+        <w:rPr>
+          <w:rFonts w:ascii="Times New Roman" w:eastAsia="Times New Roman" w:hAnsi="Times New Roman" w:cs="Times New Roman"/>
+          <w:color w:val="333333"/>
+          <w:sz w:val="24"/>
+          <w:szCs w:val="24"/>
+          <w:lang w:eastAsia="en-GB"/>
+        </w:rPr>
+        <w:t xml:space="preserve"> please send a description of topics you would like to cover </w:t>
       </w:r>
       <w:r>
         <w:rPr>
@@ -2400,7 +3043,7 @@
     </w:lvl>
   </w:abstractNum>
   <w:abstractNum w:abstractNumId="1" w15:restartNumberingAfterBreak="0">
-    <w:nsid w:val="5A0F4000"/>
+    <w:nsid w:val="3FDD4EFD"/>
     <w:multiLevelType w:val="multilevel"/>
     <w:tmpl w:val="DCC65B9E"/>
     <w:lvl w:ilvl="0">
@@ -2451,7 +3094,7 @@
         <w:sz w:val="20"/>
       </w:rPr>
     </w:lvl>
-    <w:lvl w:ilvl="3" w:tentative="1">
+    <w:lvl w:ilvl="3">
       <w:start w:val="1"/>
       <w:numFmt w:val="bullet"/>
       <w:lvlText w:val=""/>
@@ -2549,9 +3192,9 @@
     </w:lvl>
   </w:abstractNum>
   <w:abstractNum w:abstractNumId="2" w15:restartNumberingAfterBreak="0">
-    <w:nsid w:val="79DA67DF"/>
+    <w:nsid w:val="5A0F4000"/>
     <w:multiLevelType w:val="multilevel"/>
-    <w:tmpl w:val="3FE8159C"/>
+    <w:tmpl w:val="DCC65B9E"/>
     <w:lvl w:ilvl="0">
       <w:start w:val="1"/>
       <w:numFmt w:val="bullet"/>
@@ -2697,13 +3340,165 @@
       </w:rPr>
     </w:lvl>
   </w:abstractNum>
+  <w:abstractNum w:abstractNumId="3" w15:restartNumberingAfterBreak="0">
+    <w:nsid w:val="79DA67DF"/>
+    <w:multiLevelType w:val="multilevel"/>
+    <w:tmpl w:val="3FE8159C"/>
+    <w:lvl w:ilvl="0">
+      <w:start w:val="1"/>
+      <w:numFmt w:val="bullet"/>
+      <w:lvlText w:val=""/>
+      <w:lvlJc w:val="left"/>
+      <w:pPr>
+        <w:tabs>
+          <w:tab w:val="num" w:pos="720"/>
+        </w:tabs>
+        <w:ind w:left="720" w:hanging="360"/>
+      </w:pPr>
+      <w:rPr>
+        <w:rFonts w:ascii="Symbol" w:hAnsi="Symbol" w:hint="default"/>
+        <w:sz w:val="20"/>
+      </w:rPr>
+    </w:lvl>
+    <w:lvl w:ilvl="1" w:tentative="1">
+      <w:start w:val="1"/>
+      <w:numFmt w:val="bullet"/>
+      <w:lvlText w:val="o"/>
+      <w:lvlJc w:val="left"/>
+      <w:pPr>
+        <w:tabs>
+          <w:tab w:val="num" w:pos="1440"/>
+        </w:tabs>
+        <w:ind w:left="1440" w:hanging="360"/>
+      </w:pPr>
+      <w:rPr>
+        <w:rFonts w:ascii="Courier New" w:hAnsi="Courier New" w:hint="default"/>
+        <w:sz w:val="20"/>
+      </w:rPr>
+    </w:lvl>
+    <w:lvl w:ilvl="2" w:tentative="1">
+      <w:start w:val="1"/>
+      <w:numFmt w:val="bullet"/>
+      <w:lvlText w:val=""/>
+      <w:lvlJc w:val="left"/>
+      <w:pPr>
+        <w:tabs>
+          <w:tab w:val="num" w:pos="2160"/>
+        </w:tabs>
+        <w:ind w:left="2160" w:hanging="360"/>
+      </w:pPr>
+      <w:rPr>
+        <w:rFonts w:ascii="Wingdings" w:hAnsi="Wingdings" w:hint="default"/>
+        <w:sz w:val="20"/>
+      </w:rPr>
+    </w:lvl>
+    <w:lvl w:ilvl="3" w:tentative="1">
+      <w:start w:val="1"/>
+      <w:numFmt w:val="bullet"/>
+      <w:lvlText w:val=""/>
+      <w:lvlJc w:val="left"/>
+      <w:pPr>
+        <w:tabs>
+          <w:tab w:val="num" w:pos="2880"/>
+        </w:tabs>
+        <w:ind w:left="2880" w:hanging="360"/>
+      </w:pPr>
+      <w:rPr>
+        <w:rFonts w:ascii="Wingdings" w:hAnsi="Wingdings" w:hint="default"/>
+        <w:sz w:val="20"/>
+      </w:rPr>
+    </w:lvl>
+    <w:lvl w:ilvl="4" w:tentative="1">
+      <w:start w:val="1"/>
+      <w:numFmt w:val="bullet"/>
+      <w:lvlText w:val=""/>
+      <w:lvlJc w:val="left"/>
+      <w:pPr>
+        <w:tabs>
+          <w:tab w:val="num" w:pos="3600"/>
+        </w:tabs>
+        <w:ind w:left="3600" w:hanging="360"/>
+      </w:pPr>
+      <w:rPr>
+        <w:rFonts w:ascii="Wingdings" w:hAnsi="Wingdings" w:hint="default"/>
+        <w:sz w:val="20"/>
+      </w:rPr>
+    </w:lvl>
+    <w:lvl w:ilvl="5" w:tentative="1">
+      <w:start w:val="1"/>
+      <w:numFmt w:val="bullet"/>
+      <w:lvlText w:val=""/>
+      <w:lvlJc w:val="left"/>
+      <w:pPr>
+        <w:tabs>
+          <w:tab w:val="num" w:pos="4320"/>
+        </w:tabs>
+        <w:ind w:left="4320" w:hanging="360"/>
+      </w:pPr>
+      <w:rPr>
+        <w:rFonts w:ascii="Wingdings" w:hAnsi="Wingdings" w:hint="default"/>
+        <w:sz w:val="20"/>
+      </w:rPr>
+    </w:lvl>
+    <w:lvl w:ilvl="6" w:tentative="1">
+      <w:start w:val="1"/>
+      <w:numFmt w:val="bullet"/>
+      <w:lvlText w:val=""/>
+      <w:lvlJc w:val="left"/>
+      <w:pPr>
+        <w:tabs>
+          <w:tab w:val="num" w:pos="5040"/>
+        </w:tabs>
+        <w:ind w:left="5040" w:hanging="360"/>
+      </w:pPr>
+      <w:rPr>
+        <w:rFonts w:ascii="Wingdings" w:hAnsi="Wingdings" w:hint="default"/>
+        <w:sz w:val="20"/>
+      </w:rPr>
+    </w:lvl>
+    <w:lvl w:ilvl="7" w:tentative="1">
+      <w:start w:val="1"/>
+      <w:numFmt w:val="bullet"/>
+      <w:lvlText w:val=""/>
+      <w:lvlJc w:val="left"/>
+      <w:pPr>
+        <w:tabs>
+          <w:tab w:val="num" w:pos="5760"/>
+        </w:tabs>
+        <w:ind w:left="5760" w:hanging="360"/>
+      </w:pPr>
+      <w:rPr>
+        <w:rFonts w:ascii="Wingdings" w:hAnsi="Wingdings" w:hint="default"/>
+        <w:sz w:val="20"/>
+      </w:rPr>
+    </w:lvl>
+    <w:lvl w:ilvl="8" w:tentative="1">
+      <w:start w:val="1"/>
+      <w:numFmt w:val="bullet"/>
+      <w:lvlText w:val=""/>
+      <w:lvlJc w:val="left"/>
+      <w:pPr>
+        <w:tabs>
+          <w:tab w:val="num" w:pos="6480"/>
+        </w:tabs>
+        <w:ind w:left="6480" w:hanging="360"/>
+      </w:pPr>
+      <w:rPr>
+        <w:rFonts w:ascii="Wingdings" w:hAnsi="Wingdings" w:hint="default"/>
+        <w:sz w:val="20"/>
+      </w:rPr>
+    </w:lvl>
+  </w:abstractNum>
   <w:num w:numId="1">
     <w:abstractNumId w:val="0"/>
   </w:num>
   <w:num w:numId="2">
+    <w:abstractNumId w:val="3"/>
+  </w:num>
+  <w:num w:numId="3">
     <w:abstractNumId w:val="2"/>
   </w:num>
-  <w:num w:numId="3">
+  <w:num w:numId="4">
     <w:abstractNumId w:val="1"/>
   </w:num>
 </w:numbering>
@@ -2711,6 +3506,9 @@
 
 <file path=word/people.xml><?xml version="1.0" encoding="utf-8"?>
 <w15:people xmlns:wpc="http://schemas.microsoft.com/office/word/2010/wordprocessingCanvas" xmlns:cx="http://schemas.microsoft.com/office/drawing/2014/chartex" xmlns:cx1="http://schemas.microsoft.com/office/drawing/2015/9/8/chartex" xmlns:cx2="http://schemas.microsoft.com/office/drawing/2015/10/21/chartex" xmlns:cx3="http://schemas.microsoft.com/office/drawing/2016/5/9/chartex" xmlns:cx4="http://schemas.microsoft.com/office/drawing/2016/5/10/chartex" xmlns:cx5="http://schemas.microsoft.com/office/drawing/2016/5/11/chartex" xmlns:cx6="http://schemas.microsoft.com/office/drawing/2016/5/12/chartex" xmlns:cx7="http://schemas.microsoft.com/office/drawing/2016/5/13/chartex" xmlns:cx8="http://schemas.microsoft.com/office/drawing/2016/5/14/chartex" xmlns:mc="http://schemas.openxmlformats.org/markup-compatibility/2006" xmlns:aink="http://schemas.microsoft.com/office/drawing/2016/ink" xmlns:am3d="http://schemas.microsoft.com/office/drawing/2017/model3d" xmlns:o="urn:schemas-microsoft-com:office:office" xmlns:r="http://schemas.openxmlformats.org/officeDocument/2006/relationships" xmlns:m="http://schemas.openxmlformats.org/officeDocument/2006/math" xmlns:v="urn:schemas-microsoft-com:vml" xmlns:wp14="http://schemas.microsoft.com/office/word/2010/wordprocessingDrawing" xmlns:wp="http://schemas.openxmlformats.org/drawingml/2006/wordprocessingDrawing" xmlns:w10="urn:schemas-microsoft-com:office:word" xmlns:w="http://schemas.openxmlformats.org/wordprocessingml/2006/main" xmlns:w14="http://schemas.microsoft.com/office/word/2010/wordml" xmlns:w15="http://schemas.microsoft.com/office/word/2012/wordml" xmlns:w16cex="http://schemas.microsoft.com/office/word/2018/wordml/cex" xmlns:w16cid="http://schemas.microsoft.com/office/word/2016/wordml/cid" xmlns:w16="http://schemas.microsoft.com/office/word/2018/wordml" xmlns:w16se="http://schemas.microsoft.com/office/word/2015/wordml/symex" xmlns:wpg="http://schemas.microsoft.com/office/word/2010/wordprocessingGroup" xmlns:wpi="http://schemas.microsoft.com/office/word/2010/wordprocessingInk" xmlns:wne="http://schemas.microsoft.com/office/word/2006/wordml" xmlns:wps="http://schemas.microsoft.com/office/word/2010/wordprocessingShape" mc:Ignorable="w14 w15 w16se w16cid w16 w16cex wp14">
+  <w15:person w15:author="Dmitrijs Kašs">
+    <w15:presenceInfo w15:providerId="AD" w15:userId="S::dmitrijs.kass@creamfinance.com::10298fef-2e5c-4485-8842-ad5257d1676d"/>
+  </w15:person>
   <w15:person w15:author="Dmitrijs Kašs">
     <w15:presenceInfo w15:providerId="AD" w15:userId="S::dmitrijs.kass@creamfinance.com::10298fef-2e5c-4485-8842-ad5257d1676d"/>
   </w15:person>
@@ -3673,7 +4471,7 @@
 </file>
 
 <file path=customXml/itemProps1.xml><?xml version="1.0" encoding="utf-8"?>
-<ds:datastoreItem xmlns:ds="http://schemas.openxmlformats.org/officeDocument/2006/customXml" ds:itemID="{245B664D-FF01-42A6-B664-91EFF3B80C43}">
+<ds:datastoreItem xmlns:ds="http://schemas.openxmlformats.org/officeDocument/2006/customXml" ds:itemID="{7ED034B9-E63D-411C-B866-433F0E19DF66}">
   <ds:schemaRefs>
     <ds:schemaRef ds:uri="http://schemas.openxmlformats.org/officeDocument/2006/bibliography"/>
   </ds:schemaRefs>

</xml_diff>